<commit_message>
map accuracy doc for field plots
</commit_message>
<xml_diff>
--- a/docs/Field station field surveys vs landfire.docx
+++ b/docs/Field station field surveys vs landfire.docx
@@ -305,8 +305,17 @@
           <w:rFonts w:ascii="Times New Roman" w:eastAsia="Times New Roman" w:hAnsi="Times New Roman" w:cs="Times New Roman"/>
           <w:sz w:val="24"/>
           <w:szCs w:val="24"/>
-        </w:rPr>
-        <w:t xml:space="preserve">Accuracy (PCC): 87.3156342182891% </w:t>
+          <w:highlight w:val="yellow"/>
+        </w:rPr>
+        <w:t>Accuracy (PCC): 87.3156342182891%</w:t>
+      </w:r>
+      <w:r>
+        <w:rPr>
+          <w:rFonts w:ascii="Times New Roman" w:eastAsia="Times New Roman" w:hAnsi="Times New Roman" w:cs="Times New Roman"/>
+          <w:sz w:val="24"/>
+          <w:szCs w:val="24"/>
+        </w:rPr>
+        <w:t xml:space="preserve"> </w:t>
       </w:r>
     </w:p>
     <w:p>
@@ -382,6 +391,7 @@
           <w:rFonts w:ascii="Times New Roman" w:eastAsia="Times New Roman" w:hAnsi="Times New Roman" w:cs="Times New Roman"/>
           <w:sz w:val="24"/>
           <w:szCs w:val="24"/>
+          <w:highlight w:val="yellow"/>
         </w:rPr>
       </w:pPr>
       <w:proofErr w:type="gramStart"/>
@@ -390,6 +400,7 @@
           <w:rFonts w:ascii="Times New Roman" w:eastAsia="Times New Roman" w:hAnsi="Times New Roman" w:cs="Times New Roman"/>
           <w:sz w:val="24"/>
           <w:szCs w:val="24"/>
+          <w:highlight w:val="yellow"/>
         </w:rPr>
         <w:t>Users</w:t>
       </w:r>
@@ -399,6 +410,7 @@
           <w:rFonts w:ascii="Times New Roman" w:eastAsia="Times New Roman" w:hAnsi="Times New Roman" w:cs="Times New Roman"/>
           <w:sz w:val="24"/>
           <w:szCs w:val="24"/>
+          <w:highlight w:val="yellow"/>
         </w:rPr>
         <w:t xml:space="preserve"> accuracy: </w:t>
       </w:r>
@@ -410,13 +422,15 @@
           <w:rFonts w:ascii="Times New Roman" w:eastAsia="Times New Roman" w:hAnsi="Times New Roman" w:cs="Times New Roman"/>
           <w:sz w:val="24"/>
           <w:szCs w:val="24"/>
-        </w:rPr>
-      </w:pPr>
-      <w:r>
-        <w:rPr>
-          <w:rFonts w:ascii="Times New Roman" w:eastAsia="Times New Roman" w:hAnsi="Times New Roman" w:cs="Times New Roman"/>
-          <w:sz w:val="24"/>
-          <w:szCs w:val="24"/>
+          <w:highlight w:val="yellow"/>
+        </w:rPr>
+      </w:pPr>
+      <w:r>
+        <w:rPr>
+          <w:rFonts w:ascii="Times New Roman" w:eastAsia="Times New Roman" w:hAnsi="Times New Roman" w:cs="Times New Roman"/>
+          <w:sz w:val="24"/>
+          <w:szCs w:val="24"/>
+          <w:highlight w:val="yellow"/>
         </w:rPr>
         <w:t xml:space="preserve">   0    1 </w:t>
       </w:r>
@@ -428,13 +442,15 @@
           <w:rFonts w:ascii="Times New Roman" w:eastAsia="Times New Roman" w:hAnsi="Times New Roman" w:cs="Times New Roman"/>
           <w:sz w:val="24"/>
           <w:szCs w:val="24"/>
-        </w:rPr>
-      </w:pPr>
-      <w:r>
-        <w:rPr>
-          <w:rFonts w:ascii="Times New Roman" w:eastAsia="Times New Roman" w:hAnsi="Times New Roman" w:cs="Times New Roman"/>
-          <w:sz w:val="24"/>
-          <w:szCs w:val="24"/>
+          <w:highlight w:val="yellow"/>
+        </w:rPr>
+      </w:pPr>
+      <w:r>
+        <w:rPr>
+          <w:rFonts w:ascii="Times New Roman" w:eastAsia="Times New Roman" w:hAnsi="Times New Roman" w:cs="Times New Roman"/>
+          <w:sz w:val="24"/>
+          <w:szCs w:val="24"/>
+          <w:highlight w:val="yellow"/>
         </w:rPr>
         <w:t xml:space="preserve">87.1 87.6 </w:t>
       </w:r>
@@ -446,13 +462,15 @@
           <w:rFonts w:ascii="Times New Roman" w:eastAsia="Times New Roman" w:hAnsi="Times New Roman" w:cs="Times New Roman"/>
           <w:sz w:val="24"/>
           <w:szCs w:val="24"/>
-        </w:rPr>
-      </w:pPr>
-      <w:r>
-        <w:rPr>
-          <w:rFonts w:ascii="Times New Roman" w:eastAsia="Times New Roman" w:hAnsi="Times New Roman" w:cs="Times New Roman"/>
-          <w:sz w:val="24"/>
-          <w:szCs w:val="24"/>
+          <w:highlight w:val="yellow"/>
+        </w:rPr>
+      </w:pPr>
+      <w:r>
+        <w:rPr>
+          <w:rFonts w:ascii="Times New Roman" w:eastAsia="Times New Roman" w:hAnsi="Times New Roman" w:cs="Times New Roman"/>
+          <w:sz w:val="24"/>
+          <w:szCs w:val="24"/>
+          <w:highlight w:val="yellow"/>
         </w:rPr>
         <w:t xml:space="preserve"> </w:t>
       </w:r>
@@ -464,16 +482,18 @@
           <w:rFonts w:ascii="Times New Roman" w:eastAsia="Times New Roman" w:hAnsi="Times New Roman" w:cs="Times New Roman"/>
           <w:sz w:val="24"/>
           <w:szCs w:val="24"/>
-        </w:rPr>
-      </w:pPr>
-    </w:p>
-    <w:p>
-      <w:pPr>
-        <w:spacing w:after="0" w:line="240" w:lineRule="auto"/>
-        <w:rPr>
-          <w:rFonts w:ascii="Times New Roman" w:eastAsia="Times New Roman" w:hAnsi="Times New Roman" w:cs="Times New Roman"/>
-          <w:sz w:val="24"/>
-          <w:szCs w:val="24"/>
+          <w:highlight w:val="yellow"/>
+        </w:rPr>
+      </w:pPr>
+    </w:p>
+    <w:p>
+      <w:pPr>
+        <w:spacing w:after="0" w:line="240" w:lineRule="auto"/>
+        <w:rPr>
+          <w:rFonts w:ascii="Times New Roman" w:eastAsia="Times New Roman" w:hAnsi="Times New Roman" w:cs="Times New Roman"/>
+          <w:sz w:val="24"/>
+          <w:szCs w:val="24"/>
+          <w:highlight w:val="yellow"/>
         </w:rPr>
       </w:pPr>
       <w:proofErr w:type="gramStart"/>
@@ -482,6 +502,7 @@
           <w:rFonts w:ascii="Times New Roman" w:eastAsia="Times New Roman" w:hAnsi="Times New Roman" w:cs="Times New Roman"/>
           <w:sz w:val="24"/>
           <w:szCs w:val="24"/>
+          <w:highlight w:val="yellow"/>
         </w:rPr>
         <w:t>Producers</w:t>
       </w:r>
@@ -491,6 +512,7 @@
           <w:rFonts w:ascii="Times New Roman" w:eastAsia="Times New Roman" w:hAnsi="Times New Roman" w:cs="Times New Roman"/>
           <w:sz w:val="24"/>
           <w:szCs w:val="24"/>
+          <w:highlight w:val="yellow"/>
         </w:rPr>
         <w:t xml:space="preserve"> accuracy: </w:t>
       </w:r>
@@ -502,13 +524,15 @@
           <w:rFonts w:ascii="Times New Roman" w:eastAsia="Times New Roman" w:hAnsi="Times New Roman" w:cs="Times New Roman"/>
           <w:sz w:val="24"/>
           <w:szCs w:val="24"/>
-        </w:rPr>
-      </w:pPr>
-      <w:r>
-        <w:rPr>
-          <w:rFonts w:ascii="Times New Roman" w:eastAsia="Times New Roman" w:hAnsi="Times New Roman" w:cs="Times New Roman"/>
-          <w:sz w:val="24"/>
-          <w:szCs w:val="24"/>
+          <w:highlight w:val="yellow"/>
+        </w:rPr>
+      </w:pPr>
+      <w:r>
+        <w:rPr>
+          <w:rFonts w:ascii="Times New Roman" w:eastAsia="Times New Roman" w:hAnsi="Times New Roman" w:cs="Times New Roman"/>
+          <w:sz w:val="24"/>
+          <w:szCs w:val="24"/>
+          <w:highlight w:val="yellow"/>
         </w:rPr>
         <w:t xml:space="preserve">   0    1 </w:t>
       </w:r>
@@ -527,19 +551,10 @@
           <w:rFonts w:ascii="Times New Roman" w:eastAsia="Times New Roman" w:hAnsi="Times New Roman" w:cs="Times New Roman"/>
           <w:sz w:val="24"/>
           <w:szCs w:val="24"/>
-        </w:rPr>
-        <w:t xml:space="preserve">90.4 83.6 </w:t>
-      </w:r>
-    </w:p>
-    <w:p>
-      <w:pPr>
-        <w:spacing w:after="0" w:line="240" w:lineRule="auto"/>
-        <w:rPr>
-          <w:rFonts w:ascii="Times New Roman" w:eastAsia="Times New Roman" w:hAnsi="Times New Roman" w:cs="Times New Roman"/>
-          <w:sz w:val="24"/>
-          <w:szCs w:val="24"/>
-        </w:rPr>
-      </w:pPr>
+          <w:highlight w:val="yellow"/>
+        </w:rPr>
+        <w:t>90.4 83.6</w:t>
+      </w:r>
       <w:r>
         <w:rPr>
           <w:rFonts w:ascii="Times New Roman" w:eastAsia="Times New Roman" w:hAnsi="Times New Roman" w:cs="Times New Roman"/>
@@ -558,6 +573,24 @@
           <w:szCs w:val="24"/>
         </w:rPr>
       </w:pPr>
+      <w:r>
+        <w:rPr>
+          <w:rFonts w:ascii="Times New Roman" w:eastAsia="Times New Roman" w:hAnsi="Times New Roman" w:cs="Times New Roman"/>
+          <w:sz w:val="24"/>
+          <w:szCs w:val="24"/>
+        </w:rPr>
+        <w:t xml:space="preserve"> </w:t>
+      </w:r>
+    </w:p>
+    <w:p>
+      <w:pPr>
+        <w:spacing w:after="0" w:line="240" w:lineRule="auto"/>
+        <w:rPr>
+          <w:rFonts w:ascii="Times New Roman" w:eastAsia="Times New Roman" w:hAnsi="Times New Roman" w:cs="Times New Roman"/>
+          <w:sz w:val="24"/>
+          <w:szCs w:val="24"/>
+        </w:rPr>
+      </w:pPr>
     </w:p>
     <w:p>
       <w:pPr>
@@ -742,35 +775,67 @@
           <w:sz w:val="24"/>
           <w:szCs w:val="24"/>
         </w:rPr>
-        <w:t xml:space="preserve">Type I error: 0.1644737 </w:t>
-      </w:r>
-    </w:p>
-    <w:p>
-      <w:pPr>
-        <w:spacing w:after="0" w:line="240" w:lineRule="auto"/>
-        <w:rPr>
-          <w:rFonts w:ascii="Times New Roman" w:eastAsia="Times New Roman" w:hAnsi="Times New Roman" w:cs="Times New Roman"/>
-          <w:sz w:val="24"/>
-          <w:szCs w:val="24"/>
-        </w:rPr>
-      </w:pPr>
-    </w:p>
-    <w:p>
-      <w:pPr>
-        <w:spacing w:after="0" w:line="240" w:lineRule="auto"/>
-        <w:rPr>
-          <w:rFonts w:ascii="Times New Roman" w:eastAsia="Times New Roman" w:hAnsi="Times New Roman" w:cs="Times New Roman"/>
-          <w:sz w:val="24"/>
-          <w:szCs w:val="24"/>
-        </w:rPr>
-      </w:pPr>
-      <w:r>
-        <w:rPr>
-          <w:rFonts w:ascii="Times New Roman" w:eastAsia="Times New Roman" w:hAnsi="Times New Roman" w:cs="Times New Roman"/>
-          <w:sz w:val="24"/>
-          <w:szCs w:val="24"/>
-        </w:rPr>
-        <w:t xml:space="preserve">Type II error: 0.09625668 </w:t>
+        <w:t>Type I error</w:t>
+      </w:r>
+      <w:r>
+        <w:rPr>
+          <w:rFonts w:ascii="Times New Roman" w:eastAsia="Times New Roman" w:hAnsi="Times New Roman" w:cs="Times New Roman"/>
+          <w:sz w:val="24"/>
+          <w:szCs w:val="24"/>
+        </w:rPr>
+        <w:t xml:space="preserve"> (commission)</w:t>
+      </w:r>
+      <w:r>
+        <w:rPr>
+          <w:rFonts w:ascii="Times New Roman" w:eastAsia="Times New Roman" w:hAnsi="Times New Roman" w:cs="Times New Roman"/>
+          <w:sz w:val="24"/>
+          <w:szCs w:val="24"/>
+        </w:rPr>
+        <w:t xml:space="preserve">: 0.1644737 </w:t>
+      </w:r>
+    </w:p>
+    <w:p>
+      <w:pPr>
+        <w:spacing w:after="0" w:line="240" w:lineRule="auto"/>
+        <w:rPr>
+          <w:rFonts w:ascii="Times New Roman" w:eastAsia="Times New Roman" w:hAnsi="Times New Roman" w:cs="Times New Roman"/>
+          <w:sz w:val="24"/>
+          <w:szCs w:val="24"/>
+        </w:rPr>
+      </w:pPr>
+    </w:p>
+    <w:p>
+      <w:pPr>
+        <w:spacing w:after="0" w:line="240" w:lineRule="auto"/>
+        <w:rPr>
+          <w:rFonts w:ascii="Times New Roman" w:eastAsia="Times New Roman" w:hAnsi="Times New Roman" w:cs="Times New Roman"/>
+          <w:sz w:val="24"/>
+          <w:szCs w:val="24"/>
+        </w:rPr>
+      </w:pPr>
+      <w:r>
+        <w:rPr>
+          <w:rFonts w:ascii="Times New Roman" w:eastAsia="Times New Roman" w:hAnsi="Times New Roman" w:cs="Times New Roman"/>
+          <w:sz w:val="24"/>
+          <w:szCs w:val="24"/>
+        </w:rPr>
+        <w:t>Type II error</w:t>
+      </w:r>
+      <w:r>
+        <w:rPr>
+          <w:rFonts w:ascii="Times New Roman" w:eastAsia="Times New Roman" w:hAnsi="Times New Roman" w:cs="Times New Roman"/>
+          <w:sz w:val="24"/>
+          <w:szCs w:val="24"/>
+        </w:rPr>
+        <w:t xml:space="preserve"> (omission)</w:t>
+      </w:r>
+      <w:r>
+        <w:rPr>
+          <w:rFonts w:ascii="Times New Roman" w:eastAsia="Times New Roman" w:hAnsi="Times New Roman" w:cs="Times New Roman"/>
+          <w:sz w:val="24"/>
+          <w:szCs w:val="24"/>
+        </w:rPr>
+        <w:t xml:space="preserve">: 0.09625668 </w:t>
       </w:r>
     </w:p>
     <w:p>

</xml_diff>